<commit_message>
Update Acta - Constitución del proyecto.docx
</commit_message>
<xml_diff>
--- a/lineabase/CPP/Hito 02 - Constitución del proyecto/Acta - Constitución del proyecto.docx
+++ b/lineabase/CPP/Hito 02 - Constitución del proyecto/Acta - Constitución del proyecto.docx
@@ -16,9 +16,9 @@
         <w:tblLook w:val="04A0" w:firstRow="1" w:lastRow="0" w:firstColumn="1" w:lastColumn="0" w:noHBand="0" w:noVBand="1"/>
       </w:tblPr>
       <w:tblGrid>
-        <w:gridCol w:w="38"/>
-        <w:gridCol w:w="2036"/>
-        <w:gridCol w:w="6649"/>
+        <w:gridCol w:w="40"/>
+        <w:gridCol w:w="2032"/>
+        <w:gridCol w:w="6651"/>
       </w:tblGrid>
       <w:tr>
         <w:trPr>
@@ -44,8 +44,6 @@
             <w:pPr>
               <w:pStyle w:val="Ttulo1"/>
             </w:pPr>
-            <w:bookmarkStart w:id="0" w:name="_GoBack"/>
-            <w:bookmarkEnd w:id="0"/>
             <w:r>
               <w:t xml:space="preserve"> </w:t>
             </w:r>
@@ -110,7 +108,7 @@
                 <v:shape id="_x0000_i1025" type="#_x0000_t75" style="width:100.5pt;height:69pt" o:ole="">
                   <v:imagedata r:id="rId7" o:title=""/>
                 </v:shape>
-                <o:OLEObject Type="Embed" ProgID="PBrush" ShapeID="_x0000_i1025" DrawAspect="Content" ObjectID="_1631662750" r:id="rId8"/>
+                <o:OLEObject Type="Embed" ProgID="PBrush" ShapeID="_x0000_i1025" DrawAspect="Content" ObjectID="_1631672931" r:id="rId8"/>
               </w:object>
             </w:r>
           </w:p>
@@ -5158,19 +5156,13 @@
               <w:rPr>
                 <w:rFonts w:ascii="Arial" w:eastAsia="Arial" w:hAnsi="Arial" w:cs="Arial"/>
               </w:rPr>
-              <w:t>Día a día la necesidad de</w:t>
-            </w:r>
-            <w:r>
-              <w:rPr>
-                <w:rFonts w:ascii="Arial" w:eastAsia="Arial" w:hAnsi="Arial" w:cs="Arial"/>
-              </w:rPr>
-              <w:t>l</w:t>
-            </w:r>
-            <w:r>
-              <w:rPr>
-                <w:rFonts w:ascii="Arial" w:eastAsia="Arial" w:hAnsi="Arial" w:cs="Arial"/>
-              </w:rPr>
-              <w:t xml:space="preserve"> sistema de ventas</w:t>
+              <w:t xml:space="preserve">La empresa  tiene la necesidad  de un </w:t>
+            </w:r>
+            <w:r>
+              <w:rPr>
+                <w:rFonts w:ascii="Arial" w:eastAsia="Arial" w:hAnsi="Arial" w:cs="Arial"/>
+              </w:rPr>
+              <w:t>sistema de ventas</w:t>
             </w:r>
             <w:r>
               <w:rPr>
@@ -5196,6 +5188,62 @@
           <w:rFonts w:ascii="Arial" w:hAnsi="Arial" w:cs="Arial"/>
         </w:rPr>
       </w:pPr>
+    </w:p>
+    <w:p>
+      <w:pPr>
+        <w:pBdr>
+          <w:top w:val="nil"/>
+          <w:left w:val="nil"/>
+          <w:bottom w:val="nil"/>
+          <w:right w:val="nil"/>
+          <w:between w:val="nil"/>
+          <w:bar w:val="nil"/>
+        </w:pBdr>
+        <w:rPr>
+          <w:rFonts w:ascii="Arial" w:hAnsi="Arial" w:cs="Arial"/>
+        </w:rPr>
+      </w:pPr>
+    </w:p>
+    <w:p>
+      <w:pPr>
+        <w:pStyle w:val="Ttulo1"/>
+        <w:pBdr>
+          <w:bottom w:val="single" w:sz="6" w:space="4" w:color="EAECEF"/>
+        </w:pBdr>
+        <w:shd w:val="clear" w:color="auto" w:fill="FFFFFF"/>
+        <w:spacing w:after="240"/>
+        <w:rPr>
+          <w:rFonts w:ascii="Segoe UI" w:hAnsi="Segoe UI" w:cs="Segoe UI"/>
+          <w:color w:val="24292E"/>
+          <w:sz w:val="48"/>
+          <w:szCs w:val="48"/>
+          <w:lang w:eastAsia="es-MX"/>
+        </w:rPr>
+      </w:pPr>
+      <w:r>
+        <w:rPr>
+          <w:rFonts w:ascii="Segoe UI" w:hAnsi="Segoe UI" w:cs="Segoe UI"/>
+          <w:color w:val="24292E"/>
+        </w:rPr>
+        <w:t>Sistema Integral para el comercio electrónico (SICE)</w:t>
+      </w:r>
+    </w:p>
+    <w:p>
+      <w:pPr>
+        <w:pBdr>
+          <w:top w:val="nil"/>
+          <w:left w:val="nil"/>
+          <w:bottom w:val="nil"/>
+          <w:right w:val="nil"/>
+          <w:between w:val="nil"/>
+          <w:bar w:val="nil"/>
+        </w:pBdr>
+        <w:rPr>
+          <w:rFonts w:ascii="Arial" w:hAnsi="Arial" w:cs="Arial"/>
+        </w:rPr>
+      </w:pPr>
+      <w:bookmarkStart w:id="0" w:name="_GoBack"/>
+      <w:bookmarkEnd w:id="0"/>
     </w:p>
     <w:sectPr>
       <w:headerReference w:type="default" r:id="rId19"/>
@@ -10136,6 +10184,7 @@
   <w:style w:type="character" w:default="1" w:styleId="Fuentedeprrafopredeter">
     <w:name w:val="Default Paragraph Font"/>
     <w:uiPriority w:val="1"/>
+    <w:semiHidden/>
     <w:unhideWhenUsed/>
   </w:style>
   <w:style w:type="table" w:default="1" w:styleId="Tablanormal">

</xml_diff>